<commit_message>
Projektdoku und Marketingdoku wurden erstellt
</commit_message>
<xml_diff>
--- a/Docs/Zeichnungen/Marketing-Strategie.docx
+++ b/Docs/Zeichnungen/Marketing-Strategie.docx
@@ -52,7 +52,19 @@
         <w:rPr>
           <w:rFonts w:ascii="Arial" w:hAnsi="Arial" w:cs="Arial"/>
         </w:rPr>
-        <w:t>Die MacAPPLE-App wird für iOS und Android entwickelt und bietet eine intuitive Benutzeroberfläche mit modernem UI/UX-Design. Dies sorgt für eine einfache und angenehme Nutzung, unabhängig von der technischen Erfahrung des Nutzers.</w:t>
+        <w:t xml:space="preserve">Die MacAPPLE-App wird für </w:t>
+      </w:r>
+      <w:r>
+        <w:rPr>
+          <w:rFonts w:ascii="Arial" w:hAnsi="Arial" w:cs="Arial"/>
+        </w:rPr>
+        <w:t xml:space="preserve">Windows </w:t>
+      </w:r>
+      <w:r>
+        <w:rPr>
+          <w:rFonts w:ascii="Arial" w:hAnsi="Arial" w:cs="Arial"/>
+        </w:rPr>
+        <w:t>entwickelt und bietet eine intuitive Benutzeroberfläche mit modernem UI/UX-Design. Dies sorgt für eine einfache und angenehme Nutzung, unabhängig von der technischen Erfahrung des Nutzers.</w:t>
       </w:r>
     </w:p>
     <w:p>
@@ -213,13 +225,13 @@
         <w:rPr>
           <w:rFonts w:ascii="Arial" w:hAnsi="Arial" w:cs="Arial"/>
         </w:rPr>
-        <w:t>gsmöglichkeiten wie Kreditkarte;</w:t>
-      </w:r>
-      <w:r>
-        <w:rPr>
-          <w:rFonts w:ascii="Arial" w:hAnsi="Arial" w:cs="Arial"/>
-        </w:rPr>
-        <w:t xml:space="preserve"> PayPal</w:t>
+        <w:t xml:space="preserve">gsmöglichkeiten wie </w:t>
+      </w:r>
+      <w:r>
+        <w:rPr>
+          <w:rFonts w:ascii="Arial" w:hAnsi="Arial" w:cs="Arial"/>
+        </w:rPr>
+        <w:t>PayPal</w:t>
       </w:r>
       <w:r>
         <w:rPr>
@@ -661,17 +673,176 @@
           <w:rFonts w:ascii="Arial" w:hAnsi="Arial" w:cs="Arial"/>
         </w:rPr>
       </w:pPr>
+    </w:p>
+    <w:p>
+      <w:pPr>
+        <w:rPr>
+          <w:rFonts w:ascii="Arial" w:hAnsi="Arial" w:cs="Arial"/>
+        </w:rPr>
+      </w:pPr>
+    </w:p>
+    <w:p>
+      <w:pPr>
+        <w:rPr>
+          <w:rFonts w:ascii="Arial" w:hAnsi="Arial" w:cs="Arial"/>
+        </w:rPr>
+      </w:pPr>
+    </w:p>
+    <w:p>
+      <w:pPr>
+        <w:rPr>
+          <w:rFonts w:ascii="Arial" w:hAnsi="Arial" w:cs="Arial"/>
+        </w:rPr>
+      </w:pPr>
+    </w:p>
+    <w:p>
+      <w:pPr>
+        <w:rPr>
+          <w:rFonts w:ascii="Arial" w:hAnsi="Arial" w:cs="Arial"/>
+        </w:rPr>
+      </w:pPr>
+    </w:p>
+    <w:p>
+      <w:pPr>
+        <w:rPr>
+          <w:rFonts w:ascii="Arial" w:hAnsi="Arial" w:cs="Arial"/>
+        </w:rPr>
+      </w:pPr>
+    </w:p>
+    <w:p>
+      <w:pPr>
+        <w:rPr>
+          <w:rFonts w:ascii="Arial" w:hAnsi="Arial" w:cs="Arial"/>
+        </w:rPr>
+      </w:pPr>
+    </w:p>
+    <w:p>
+      <w:pPr>
+        <w:rPr>
+          <w:rFonts w:ascii="Arial" w:hAnsi="Arial" w:cs="Arial"/>
+        </w:rPr>
+      </w:pPr>
+    </w:p>
+    <w:p>
+      <w:pPr>
+        <w:rPr>
+          <w:rFonts w:ascii="Arial" w:hAnsi="Arial" w:cs="Arial"/>
+        </w:rPr>
+      </w:pPr>
+      <w:r>
+        <w:rPr>
+          <w:rFonts w:ascii="Arial" w:hAnsi="Arial" w:cs="Arial"/>
+          <w:noProof/>
+          <w:lang w:eastAsia="de-DE"/>
+        </w:rPr>
+        <w:lastRenderedPageBreak/>
+        <w:drawing>
+          <wp:inline distT="0" distB="0" distL="0" distR="0">
+            <wp:extent cx="5760720" cy="5410200"/>
+            <wp:effectExtent l="0" t="0" r="0" b="0"/>
+            <wp:docPr id="1" name="Рисунок 1"/>
+            <wp:cNvGraphicFramePr>
+              <a:graphicFrameLocks xmlns:a="http://schemas.openxmlformats.org/drawingml/2006/main" noChangeAspect="1"/>
+            </wp:cNvGraphicFramePr>
+            <a:graphic xmlns:a="http://schemas.openxmlformats.org/drawingml/2006/main">
+              <a:graphicData uri="http://schemas.openxmlformats.org/drawingml/2006/picture">
+                <pic:pic xmlns:pic="http://schemas.openxmlformats.org/drawingml/2006/picture">
+                  <pic:nvPicPr>
+                    <pic:cNvPr id="1" name="Bild (1).PNG"/>
+                    <pic:cNvPicPr/>
+                  </pic:nvPicPr>
+                  <pic:blipFill>
+                    <a:blip r:embed="rId6">
+                      <a:extLst>
+                        <a:ext uri="{28A0092B-C50C-407E-A947-70E740481C1C}">
+                          <a14:useLocalDpi xmlns:a14="http://schemas.microsoft.com/office/drawing/2010/main" val="0"/>
+                        </a:ext>
+                      </a:extLst>
+                    </a:blip>
+                    <a:stretch>
+                      <a:fillRect/>
+                    </a:stretch>
+                  </pic:blipFill>
+                  <pic:spPr>
+                    <a:xfrm>
+                      <a:off x="0" y="0"/>
+                      <a:ext cx="5760720" cy="5410200"/>
+                    </a:xfrm>
+                    <a:prstGeom prst="rect">
+                      <a:avLst/>
+                    </a:prstGeom>
+                  </pic:spPr>
+                </pic:pic>
+              </a:graphicData>
+            </a:graphic>
+          </wp:inline>
+        </w:drawing>
+      </w:r>
+    </w:p>
+    <w:p/>
+    <w:p/>
+    <w:p/>
+    <w:p/>
+    <w:p/>
+    <w:p/>
+    <w:p/>
+    <w:p/>
+    <w:p/>
+    <w:p/>
+    <w:p/>
+    <w:p/>
+    <w:p>
       <w:bookmarkStart w:id="0" w:name="_GoBack"/>
+      <w:r>
+        <w:rPr>
+          <w:noProof/>
+          <w:lang w:eastAsia="de-DE"/>
+        </w:rPr>
+        <w:lastRenderedPageBreak/>
+        <w:drawing>
+          <wp:inline distT="0" distB="0" distL="0" distR="0">
+            <wp:extent cx="5760720" cy="5536565"/>
+            <wp:effectExtent l="0" t="0" r="0" b="6985"/>
+            <wp:docPr id="2" name="Рисунок 2"/>
+            <wp:cNvGraphicFramePr>
+              <a:graphicFrameLocks xmlns:a="http://schemas.openxmlformats.org/drawingml/2006/main" noChangeAspect="1"/>
+            </wp:cNvGraphicFramePr>
+            <a:graphic xmlns:a="http://schemas.openxmlformats.org/drawingml/2006/main">
+              <a:graphicData uri="http://schemas.openxmlformats.org/drawingml/2006/picture">
+                <pic:pic xmlns:pic="http://schemas.openxmlformats.org/drawingml/2006/picture">
+                  <pic:nvPicPr>
+                    <pic:cNvPr id="2" name="Bild.PNG"/>
+                    <pic:cNvPicPr/>
+                  </pic:nvPicPr>
+                  <pic:blipFill>
+                    <a:blip r:embed="rId7">
+                      <a:extLst>
+                        <a:ext uri="{28A0092B-C50C-407E-A947-70E740481C1C}">
+                          <a14:useLocalDpi xmlns:a14="http://schemas.microsoft.com/office/drawing/2010/main" val="0"/>
+                        </a:ext>
+                      </a:extLst>
+                    </a:blip>
+                    <a:stretch>
+                      <a:fillRect/>
+                    </a:stretch>
+                  </pic:blipFill>
+                  <pic:spPr>
+                    <a:xfrm>
+                      <a:off x="0" y="0"/>
+                      <a:ext cx="5760720" cy="5536565"/>
+                    </a:xfrm>
+                    <a:prstGeom prst="rect">
+                      <a:avLst/>
+                    </a:prstGeom>
+                  </pic:spPr>
+                </pic:pic>
+              </a:graphicData>
+            </a:graphic>
+          </wp:inline>
+        </w:drawing>
+      </w:r>
       <w:bookmarkEnd w:id="0"/>
     </w:p>
-    <w:p>
-      <w:pPr>
-        <w:rPr>
-          <w:rFonts w:ascii="Arial" w:hAnsi="Arial" w:cs="Arial"/>
-        </w:rPr>
-      </w:pPr>
-    </w:p>
-    <w:p/>
     <w:sectPr>
       <w:pgSz w:w="11906" w:h="16838"/>
       <w:pgMar w:top="1417" w:right="1417" w:bottom="1134" w:left="1417" w:header="708" w:footer="708" w:gutter="0"/>
@@ -2077,4 +2248,16 @@
     </a:ext>
   </a:extLst>
 </a:theme>
+</file>
+
+<file path=customXml/item1.xml><?xml version="1.0" encoding="utf-8"?>
+<b:Sources xmlns:b="http://schemas.openxmlformats.org/officeDocument/2006/bibliography" xmlns="http://schemas.openxmlformats.org/officeDocument/2006/bibliography" SelectedStyle="\APASixthEditionOfficeOnline.xsl" StyleName="APA" Version="6"/>
+</file>
+
+<file path=customXml/itemProps1.xml><?xml version="1.0" encoding="utf-8"?>
+<ds:datastoreItem xmlns:ds="http://schemas.openxmlformats.org/officeDocument/2006/customXml" ds:itemID="{5D4D29FC-B4BD-450A-A01E-8B4F41CC2B68}">
+  <ds:schemaRefs>
+    <ds:schemaRef ds:uri="http://schemas.openxmlformats.org/officeDocument/2006/bibliography"/>
+  </ds:schemaRefs>
+</ds:datastoreItem>
 </file>
</xml_diff>